<commit_message>
Update Project Forms and Data Tables.docx
</commit_message>
<xml_diff>
--- a/Lab5(forms and data table info)/Project Forms and Data Tables.docx
+++ b/Lab5(forms and data table info)/Project Forms and Data Tables.docx
@@ -16,6 +16,7 @@
           <w:color w:val="FF0000"/>
           <w:sz w:val="36"/>
           <w:szCs w:val="36"/>
+          <w:u w:val="single"/>
         </w:rPr>
         <w:t xml:space="preserve">Project </w:t>
       </w:r>
@@ -26,6 +27,7 @@
           <w:color w:val="FF0000"/>
           <w:sz w:val="36"/>
           <w:szCs w:val="36"/>
+          <w:u w:val="single"/>
         </w:rPr>
         <w:t>Name :</w:t>
       </w:r>
@@ -45,8 +47,27 @@
           <w:sz w:val="36"/>
           <w:szCs w:val="36"/>
         </w:rPr>
-        <w:t xml:space="preserve">Online Car Showroom Management System </w:t>
-      </w:r>
+        <w:t>Online</w:t>
+      </w:r>
+      <w:bookmarkStart w:id="0" w:name="_GoBack"/>
+      <w:bookmarkEnd w:id="0"/>
+      <w:r>
+        <w:rPr>
+          <w:b/>
+          <w:sz w:val="36"/>
+          <w:szCs w:val="36"/>
+        </w:rPr>
+        <w:t xml:space="preserve"> Car Showroom Management System </w:t>
+      </w:r>
+    </w:p>
+    <w:p>
+      <w:pPr>
+        <w:rPr>
+          <w:b/>
+          <w:sz w:val="36"/>
+          <w:szCs w:val="36"/>
+        </w:rPr>
+      </w:pPr>
     </w:p>
     <w:p>
       <w:pPr>
@@ -54,6 +75,7 @@
           <w:b/>
           <w:sz w:val="30"/>
           <w:szCs w:val="30"/>
+          <w:u w:val="single"/>
         </w:rPr>
       </w:pPr>
       <w:r>
@@ -61,6 +83,7 @@
           <w:b/>
           <w:sz w:val="30"/>
           <w:szCs w:val="30"/>
+          <w:u w:val="single"/>
         </w:rPr>
         <w:t>Forms:</w:t>
       </w:r>
@@ -314,8 +337,287 @@
         <w:rPr>
           <w:b/>
         </w:rPr>
+        <w:t xml:space="preserve">3. Customer </w:t>
+      </w:r>
+    </w:p>
+    <w:p>
+      <w:pPr>
+        <w:ind w:left="720"/>
+      </w:pPr>
+      <w:r>
+        <w:t>-signup</w:t>
+      </w:r>
+    </w:p>
+    <w:p>
+      <w:pPr>
+        <w:ind w:left="720" w:firstLine="720"/>
+      </w:pPr>
+      <w:r>
+        <w:t xml:space="preserve">-user name </w:t>
+      </w:r>
+    </w:p>
+    <w:p>
+      <w:pPr>
+        <w:ind w:left="720" w:firstLine="720"/>
+      </w:pPr>
+      <w:r>
+        <w:t>-password</w:t>
+      </w:r>
+    </w:p>
+    <w:p>
+      <w:pPr>
+        <w:ind w:left="720" w:firstLine="720"/>
+      </w:pPr>
+      <w:r>
+        <w:t xml:space="preserve"> -email</w:t>
+      </w:r>
+    </w:p>
+    <w:p>
+      <w:pPr>
+        <w:ind w:left="720" w:firstLine="720"/>
+      </w:pPr>
+      <w:r>
+        <w:t xml:space="preserve"> -hone number</w:t>
+      </w:r>
+    </w:p>
+    <w:p>
+      <w:pPr>
+        <w:ind w:left="720" w:firstLine="720"/>
+      </w:pPr>
+      <w:r>
+        <w:t>-address</w:t>
+      </w:r>
+    </w:p>
+    <w:p>
+      <w:pPr>
+        <w:ind w:left="720" w:firstLine="720"/>
+      </w:pPr>
+      <w:r>
+        <w:t>-</w:t>
+      </w:r>
+      <w:proofErr w:type="gramStart"/>
+      <w:r>
+        <w:t>dob</w:t>
+      </w:r>
+      <w:proofErr w:type="gramEnd"/>
+    </w:p>
+    <w:p>
+      <w:pPr>
+        <w:ind w:left="720" w:firstLine="720"/>
+      </w:pPr>
+      <w:r>
+        <w:t>-driving license number</w:t>
+      </w:r>
+    </w:p>
+    <w:p>
+      <w:pPr>
+        <w:ind w:left="720"/>
+      </w:pPr>
+      <w:r>
+        <w:t>-login</w:t>
+      </w:r>
+    </w:p>
+    <w:p>
+      <w:pPr>
+        <w:ind w:left="1440"/>
+      </w:pPr>
+      <w:r>
+        <w:t>-user name</w:t>
+      </w:r>
+    </w:p>
+    <w:p>
+      <w:pPr>
+        <w:ind w:left="1440"/>
+      </w:pPr>
+      <w:r>
+        <w:t>-password</w:t>
+      </w:r>
+    </w:p>
+    <w:p>
+      <w:pPr>
+        <w:ind w:left="720"/>
+      </w:pPr>
+      <w:r>
+        <w:t>-home page</w:t>
+      </w:r>
+    </w:p>
+    <w:p>
+      <w:pPr>
+        <w:ind w:left="720" w:firstLine="720"/>
+      </w:pPr>
+      <w:r>
+        <w:t>-change password</w:t>
+      </w:r>
+    </w:p>
+    <w:p>
+      <w:pPr>
+        <w:ind w:left="720" w:firstLine="720"/>
+      </w:pPr>
+      <w:r>
+        <w:t>-Modify info</w:t>
+      </w:r>
+    </w:p>
+    <w:p>
+      <w:pPr>
+        <w:ind w:left="720" w:firstLine="720"/>
+      </w:pPr>
+      <w:r>
+        <w:t>-order history</w:t>
+      </w:r>
+    </w:p>
+    <w:p>
+      <w:pPr>
+        <w:ind w:left="720" w:firstLine="720"/>
+      </w:pPr>
+      <w:r>
+        <w:t xml:space="preserve">- </w:t>
+      </w:r>
+      <w:proofErr w:type="gramStart"/>
+      <w:r>
+        <w:t>customer</w:t>
+      </w:r>
+      <w:proofErr w:type="gramEnd"/>
+      <w:r>
+        <w:t xml:space="preserve"> can see current car stock</w:t>
+      </w:r>
+    </w:p>
+    <w:p>
+      <w:pPr>
+        <w:rPr>
+          <w:b/>
+        </w:rPr>
+      </w:pPr>
+      <w:r>
+        <w:rPr>
+          <w:b/>
+        </w:rPr>
+        <w:t>3. Provider</w:t>
+      </w:r>
+    </w:p>
+    <w:p>
+      <w:pPr>
+        <w:ind w:firstLine="720"/>
+      </w:pPr>
+      <w:r>
+        <w:t>-login</w:t>
+      </w:r>
+    </w:p>
+    <w:p>
+      <w:pPr>
+        <w:ind w:left="1440"/>
+      </w:pPr>
+      <w:r>
+        <w:t>-user id</w:t>
+      </w:r>
+    </w:p>
+    <w:p>
+      <w:pPr>
+        <w:ind w:left="1440"/>
+      </w:pPr>
+      <w:r>
+        <w:t>-user name</w:t>
+      </w:r>
+    </w:p>
+    <w:p>
+      <w:pPr>
+        <w:ind w:left="1440"/>
+      </w:pPr>
+      <w:r>
+        <w:t>-password</w:t>
+      </w:r>
+    </w:p>
+    <w:p>
+      <w:pPr>
+        <w:ind w:firstLine="720"/>
+      </w:pPr>
+      <w:r>
+        <w:t>-provider page</w:t>
+      </w:r>
+    </w:p>
+    <w:p>
+      <w:pPr>
+        <w:ind w:left="1440"/>
+      </w:pPr>
+      <w:r>
+        <w:t xml:space="preserve">- </w:t>
+      </w:r>
+      <w:proofErr w:type="gramStart"/>
+      <w:r>
+        <w:t>car</w:t>
+      </w:r>
+      <w:proofErr w:type="gramEnd"/>
+      <w:r>
+        <w:t xml:space="preserve"> info</w:t>
+      </w:r>
+    </w:p>
+    <w:p>
+      <w:pPr>
+        <w:ind w:left="1440"/>
+      </w:pPr>
+      <w:r>
+        <w:t xml:space="preserve">- </w:t>
+      </w:r>
+      <w:proofErr w:type="gramStart"/>
+      <w:r>
+        <w:t>delivery</w:t>
+      </w:r>
+      <w:proofErr w:type="gramEnd"/>
+      <w:r>
+        <w:t xml:space="preserve"> info</w:t>
+      </w:r>
+    </w:p>
+    <w:p>
+      <w:pPr>
+        <w:ind w:left="1440"/>
+      </w:pPr>
+      <w:r>
+        <w:t>- modify delivery info</w:t>
+      </w:r>
+    </w:p>
+    <w:p>
+      <w:pPr>
+        <w:ind w:left="1440"/>
+      </w:pPr>
+      <w:r>
+        <w:t>- manage stock</w:t>
+      </w:r>
+    </w:p>
+    <w:p>
+      <w:pPr>
+        <w:rPr>
+          <w:b/>
+        </w:rPr>
+      </w:pPr>
+      <w:r>
+        <w:rPr>
+          <w:b/>
+        </w:rPr>
+        <w:t>4. Booking Page</w:t>
+      </w:r>
+    </w:p>
+    <w:p>
+      <w:pPr>
+        <w:ind w:left="720"/>
+      </w:pPr>
+      <w:r>
+        <w:t>-car name</w:t>
+      </w:r>
+    </w:p>
+    <w:p>
+      <w:pPr>
+        <w:ind w:left="720"/>
+      </w:pPr>
+      <w:r>
+        <w:t>-car model</w:t>
+      </w:r>
+    </w:p>
+    <w:p>
+      <w:pPr>
+        <w:ind w:left="720"/>
+      </w:pPr>
+      <w:r>
         <w:lastRenderedPageBreak/>
-        <w:t xml:space="preserve">3. Customer </w:t>
+        <w:t>-email</w:t>
       </w:r>
     </w:p>
     <w:p>
@@ -323,286 +625,6 @@
         <w:ind w:left="720"/>
       </w:pPr>
       <w:r>
-        <w:t>-signup</w:t>
-      </w:r>
-    </w:p>
-    <w:p>
-      <w:pPr>
-        <w:ind w:left="720" w:firstLine="720"/>
-      </w:pPr>
-      <w:r>
-        <w:t xml:space="preserve">-user name </w:t>
-      </w:r>
-    </w:p>
-    <w:p>
-      <w:pPr>
-        <w:ind w:left="720" w:firstLine="720"/>
-      </w:pPr>
-      <w:r>
-        <w:t>-password</w:t>
-      </w:r>
-    </w:p>
-    <w:p>
-      <w:pPr>
-        <w:ind w:left="720" w:firstLine="720"/>
-      </w:pPr>
-      <w:r>
-        <w:t xml:space="preserve"> -email</w:t>
-      </w:r>
-    </w:p>
-    <w:p>
-      <w:pPr>
-        <w:ind w:left="720" w:firstLine="720"/>
-      </w:pPr>
-      <w:r>
-        <w:t xml:space="preserve"> -hone number</w:t>
-      </w:r>
-    </w:p>
-    <w:p>
-      <w:pPr>
-        <w:ind w:left="720" w:firstLine="720"/>
-      </w:pPr>
-      <w:r>
-        <w:t>-address</w:t>
-      </w:r>
-    </w:p>
-    <w:p>
-      <w:pPr>
-        <w:ind w:left="720" w:firstLine="720"/>
-      </w:pPr>
-      <w:r>
-        <w:t>-</w:t>
-      </w:r>
-      <w:proofErr w:type="gramStart"/>
-      <w:r>
-        <w:t>dob</w:t>
-      </w:r>
-      <w:proofErr w:type="gramEnd"/>
-    </w:p>
-    <w:p>
-      <w:pPr>
-        <w:ind w:left="720" w:firstLine="720"/>
-      </w:pPr>
-      <w:r>
-        <w:t>-driving license number</w:t>
-      </w:r>
-    </w:p>
-    <w:p>
-      <w:pPr>
-        <w:ind w:left="720"/>
-      </w:pPr>
-      <w:r>
-        <w:t>-login</w:t>
-      </w:r>
-    </w:p>
-    <w:p>
-      <w:pPr>
-        <w:ind w:left="1440"/>
-      </w:pPr>
-      <w:r>
-        <w:t>-user name</w:t>
-      </w:r>
-    </w:p>
-    <w:p>
-      <w:pPr>
-        <w:ind w:left="1440"/>
-      </w:pPr>
-      <w:r>
-        <w:t>-password</w:t>
-      </w:r>
-    </w:p>
-    <w:p>
-      <w:pPr>
-        <w:ind w:left="720"/>
-      </w:pPr>
-      <w:r>
-        <w:t>-home page</w:t>
-      </w:r>
-    </w:p>
-    <w:p>
-      <w:pPr>
-        <w:ind w:left="720" w:firstLine="720"/>
-      </w:pPr>
-      <w:r>
-        <w:t>-change password</w:t>
-      </w:r>
-    </w:p>
-    <w:p>
-      <w:pPr>
-        <w:ind w:left="720" w:firstLine="720"/>
-      </w:pPr>
-      <w:r>
-        <w:t>-Modify info</w:t>
-      </w:r>
-    </w:p>
-    <w:p>
-      <w:pPr>
-        <w:ind w:left="720" w:firstLine="720"/>
-      </w:pPr>
-      <w:r>
-        <w:t>-order history</w:t>
-      </w:r>
-    </w:p>
-    <w:p>
-      <w:pPr>
-        <w:ind w:left="720" w:firstLine="720"/>
-      </w:pPr>
-      <w:r>
-        <w:t xml:space="preserve">- </w:t>
-      </w:r>
-      <w:proofErr w:type="gramStart"/>
-      <w:r>
-        <w:t>customer</w:t>
-      </w:r>
-      <w:proofErr w:type="gramEnd"/>
-      <w:r>
-        <w:t xml:space="preserve"> can see current car stock</w:t>
-      </w:r>
-    </w:p>
-    <w:p>
-      <w:pPr>
-        <w:rPr>
-          <w:b/>
-        </w:rPr>
-      </w:pPr>
-      <w:r>
-        <w:rPr>
-          <w:b/>
-        </w:rPr>
-        <w:t>3. Provider</w:t>
-      </w:r>
-    </w:p>
-    <w:p>
-      <w:pPr>
-        <w:ind w:firstLine="720"/>
-      </w:pPr>
-      <w:r>
-        <w:t>-login</w:t>
-      </w:r>
-    </w:p>
-    <w:p>
-      <w:pPr>
-        <w:ind w:left="1440"/>
-      </w:pPr>
-      <w:r>
-        <w:t>-user id</w:t>
-      </w:r>
-    </w:p>
-    <w:p>
-      <w:pPr>
-        <w:ind w:left="1440"/>
-      </w:pPr>
-      <w:r>
-        <w:t>-user name</w:t>
-      </w:r>
-    </w:p>
-    <w:p>
-      <w:pPr>
-        <w:ind w:left="1440"/>
-      </w:pPr>
-      <w:r>
-        <w:t>-password</w:t>
-      </w:r>
-    </w:p>
-    <w:p>
-      <w:pPr>
-        <w:ind w:firstLine="720"/>
-      </w:pPr>
-      <w:r>
-        <w:t>-provider page</w:t>
-      </w:r>
-    </w:p>
-    <w:p>
-      <w:pPr>
-        <w:ind w:left="1440"/>
-      </w:pPr>
-      <w:r>
-        <w:t xml:space="preserve">- </w:t>
-      </w:r>
-      <w:proofErr w:type="gramStart"/>
-      <w:r>
-        <w:t>car</w:t>
-      </w:r>
-      <w:proofErr w:type="gramEnd"/>
-      <w:r>
-        <w:t xml:space="preserve"> info</w:t>
-      </w:r>
-    </w:p>
-    <w:p>
-      <w:pPr>
-        <w:ind w:left="1440"/>
-      </w:pPr>
-      <w:r>
-        <w:t xml:space="preserve">- </w:t>
-      </w:r>
-      <w:proofErr w:type="gramStart"/>
-      <w:r>
-        <w:t>delivery</w:t>
-      </w:r>
-      <w:proofErr w:type="gramEnd"/>
-      <w:r>
-        <w:t xml:space="preserve"> info</w:t>
-      </w:r>
-    </w:p>
-    <w:p>
-      <w:pPr>
-        <w:ind w:left="1440"/>
-      </w:pPr>
-      <w:r>
-        <w:t>- modify delivery info</w:t>
-      </w:r>
-    </w:p>
-    <w:p>
-      <w:pPr>
-        <w:ind w:left="1440"/>
-      </w:pPr>
-      <w:r>
-        <w:t>- manage stock</w:t>
-      </w:r>
-    </w:p>
-    <w:p>
-      <w:pPr>
-        <w:rPr>
-          <w:b/>
-        </w:rPr>
-      </w:pPr>
-      <w:r>
-        <w:rPr>
-          <w:b/>
-        </w:rPr>
-        <w:t>4. Booking Page</w:t>
-      </w:r>
-    </w:p>
-    <w:p>
-      <w:pPr>
-        <w:ind w:left="720"/>
-      </w:pPr>
-      <w:r>
-        <w:t>-car name</w:t>
-      </w:r>
-    </w:p>
-    <w:p>
-      <w:pPr>
-        <w:ind w:left="720"/>
-      </w:pPr>
-      <w:r>
-        <w:t>-car model</w:t>
-      </w:r>
-    </w:p>
-    <w:p>
-      <w:pPr>
-        <w:ind w:left="720"/>
-      </w:pPr>
-      <w:r>
-        <w:t>-email</w:t>
-      </w:r>
-    </w:p>
-    <w:p>
-      <w:pPr>
-        <w:ind w:left="720"/>
-      </w:pPr>
-      <w:r>
-        <w:lastRenderedPageBreak/>
         <w:t>-phone number</w:t>
       </w:r>
     </w:p>
@@ -732,10 +754,16 @@
     </w:p>
     <w:p>
       <w:pPr>
+        <w:ind w:left="720" w:firstLine="720"/>
+      </w:pPr>
+    </w:p>
+    <w:p>
+      <w:pPr>
         <w:rPr>
           <w:b/>
           <w:sz w:val="30"/>
           <w:szCs w:val="30"/>
+          <w:u w:val="single"/>
         </w:rPr>
       </w:pPr>
       <w:r>
@@ -743,6 +771,7 @@
           <w:b/>
           <w:sz w:val="30"/>
           <w:szCs w:val="30"/>
+          <w:u w:val="single"/>
         </w:rPr>
         <w:t>Project Data Table:</w:t>
       </w:r>
@@ -863,6 +892,7 @@
     </w:p>
     <w:p>
       <w:r>
+        <w:lastRenderedPageBreak/>
         <w:tab/>
         <w:t>-</w:t>
       </w:r>
@@ -889,167 +919,236 @@
         <w:rPr>
           <w:b/>
         </w:rPr>
+        <w:t>3.Car</w:t>
+      </w:r>
+      <w:proofErr w:type="gramEnd"/>
+      <w:r>
+        <w:rPr>
+          <w:b/>
+        </w:rPr>
+        <w:t xml:space="preserve"> dealer</w:t>
+      </w:r>
+    </w:p>
+    <w:p>
+      <w:r>
+        <w:tab/>
+        <w:t>-dealer user id</w:t>
+      </w:r>
+    </w:p>
+    <w:p>
+      <w:r>
+        <w:tab/>
+        <w:t>-full name</w:t>
+      </w:r>
+    </w:p>
+    <w:p>
+      <w:r>
+        <w:tab/>
+        <w:t>-email</w:t>
+      </w:r>
+    </w:p>
+    <w:p>
+      <w:r>
+        <w:tab/>
+        <w:t>-phone</w:t>
+      </w:r>
+    </w:p>
+    <w:p>
+      <w:r>
+        <w:tab/>
+        <w:t>-license</w:t>
+      </w:r>
+    </w:p>
+    <w:p>
+      <w:r>
+        <w:tab/>
+        <w:t>-</w:t>
+      </w:r>
+      <w:proofErr w:type="gramStart"/>
+      <w:r>
+        <w:t>dob</w:t>
+      </w:r>
+      <w:proofErr w:type="gramEnd"/>
+    </w:p>
+    <w:p>
+      <w:r>
+        <w:tab/>
+        <w:t>-password</w:t>
+      </w:r>
+    </w:p>
+    <w:p>
+      <w:pPr>
+        <w:rPr>
+          <w:b/>
+        </w:rPr>
+      </w:pPr>
+      <w:proofErr w:type="gramStart"/>
+      <w:r>
+        <w:rPr>
+          <w:b/>
+        </w:rPr>
+        <w:t>4.Customer</w:t>
+      </w:r>
+      <w:proofErr w:type="gramEnd"/>
+    </w:p>
+    <w:p>
+      <w:r>
+        <w:tab/>
+        <w:t>-Customer id</w:t>
+      </w:r>
+    </w:p>
+    <w:p>
+      <w:r>
+        <w:tab/>
+        <w:t>-full name</w:t>
+      </w:r>
+    </w:p>
+    <w:p>
+      <w:r>
+        <w:tab/>
+        <w:t>-email</w:t>
+      </w:r>
+    </w:p>
+    <w:p>
+      <w:r>
+        <w:tab/>
+        <w:t>-phone</w:t>
+      </w:r>
+    </w:p>
+    <w:p>
+      <w:r>
+        <w:tab/>
+        <w:t>-license</w:t>
+      </w:r>
+    </w:p>
+    <w:p>
+      <w:r>
+        <w:tab/>
+        <w:t>-</w:t>
+      </w:r>
+      <w:proofErr w:type="gramStart"/>
+      <w:r>
+        <w:t>dob</w:t>
+      </w:r>
+      <w:proofErr w:type="gramEnd"/>
+    </w:p>
+    <w:p>
+      <w:r>
+        <w:tab/>
+        <w:t>-address</w:t>
+      </w:r>
+    </w:p>
+    <w:p>
+      <w:r>
+        <w:tab/>
+        <w:t>-password</w:t>
+      </w:r>
+    </w:p>
+    <w:p>
+      <w:pPr>
+        <w:rPr>
+          <w:b/>
+        </w:rPr>
+      </w:pPr>
+      <w:proofErr w:type="gramStart"/>
+      <w:r>
+        <w:rPr>
+          <w:b/>
+        </w:rPr>
+        <w:t>5.Oder</w:t>
+      </w:r>
+      <w:proofErr w:type="gramEnd"/>
+      <w:r>
+        <w:rPr>
+          <w:b/>
+        </w:rPr>
+        <w:t xml:space="preserve"> History</w:t>
+      </w:r>
+    </w:p>
+    <w:p>
+      <w:r>
+        <w:tab/>
+        <w:t>-Oder id</w:t>
+      </w:r>
+    </w:p>
+    <w:p>
+      <w:r>
+        <w:tab/>
+        <w:t>-customer name</w:t>
+      </w:r>
+    </w:p>
+    <w:p>
+      <w:r>
+        <w:tab/>
+        <w:t>-car id</w:t>
+      </w:r>
+    </w:p>
+    <w:p>
+      <w:r>
+        <w:tab/>
+        <w:t>-car name</w:t>
+      </w:r>
+    </w:p>
+    <w:p>
+      <w:r>
+        <w:tab/>
+        <w:t>-total price</w:t>
+      </w:r>
+    </w:p>
+    <w:p>
+      <w:r>
+        <w:tab/>
+        <w:t>-payment status</w:t>
+      </w:r>
+    </w:p>
+    <w:p>
+      <w:r>
+        <w:tab/>
+        <w:t>-delivery address</w:t>
+      </w:r>
+    </w:p>
+    <w:p>
+      <w:r>
+        <w:tab/>
+        <w:t>-dealer name</w:t>
+      </w:r>
+    </w:p>
+    <w:p>
+      <w:pPr>
+        <w:rPr>
+          <w:b/>
+        </w:rPr>
+      </w:pPr>
+      <w:proofErr w:type="gramStart"/>
+      <w:r>
+        <w:rPr>
+          <w:b/>
+        </w:rPr>
+        <w:t>6.Booking</w:t>
+      </w:r>
+      <w:proofErr w:type="gramEnd"/>
+      <w:r>
+        <w:rPr>
+          <w:b/>
+        </w:rPr>
+        <w:t xml:space="preserve"> History</w:t>
+      </w:r>
+    </w:p>
+    <w:p>
+      <w:r>
+        <w:tab/>
+        <w:t>-Booking id</w:t>
+      </w:r>
+    </w:p>
+    <w:p>
+      <w:r>
+        <w:tab/>
+        <w:t>-customer name</w:t>
+      </w:r>
+    </w:p>
+    <w:p>
+      <w:r>
         <w:lastRenderedPageBreak/>
-        <w:t>3.Car</w:t>
-      </w:r>
-      <w:proofErr w:type="gramEnd"/>
-      <w:r>
-        <w:rPr>
-          <w:b/>
-        </w:rPr>
-        <w:t xml:space="preserve"> dealer</w:t>
-      </w:r>
-    </w:p>
-    <w:p>
-      <w:r>
-        <w:tab/>
-        <w:t>-dealer user id</w:t>
-      </w:r>
-    </w:p>
-    <w:p>
-      <w:r>
-        <w:tab/>
-        <w:t>-full name</w:t>
-      </w:r>
-    </w:p>
-    <w:p>
-      <w:r>
-        <w:tab/>
-        <w:t>-email</w:t>
-      </w:r>
-    </w:p>
-    <w:p>
-      <w:r>
-        <w:tab/>
-        <w:t>-phone</w:t>
-      </w:r>
-    </w:p>
-    <w:p>
-      <w:r>
-        <w:tab/>
-        <w:t>-license</w:t>
-      </w:r>
-    </w:p>
-    <w:p>
-      <w:r>
-        <w:tab/>
-        <w:t>-</w:t>
-      </w:r>
-      <w:proofErr w:type="gramStart"/>
-      <w:r>
-        <w:t>dob</w:t>
-      </w:r>
-      <w:proofErr w:type="gramEnd"/>
-    </w:p>
-    <w:p>
-      <w:r>
-        <w:tab/>
-        <w:t>-password</w:t>
-      </w:r>
-    </w:p>
-    <w:p>
-      <w:pPr>
-        <w:rPr>
-          <w:b/>
-        </w:rPr>
-      </w:pPr>
-      <w:proofErr w:type="gramStart"/>
-      <w:r>
-        <w:rPr>
-          <w:b/>
-        </w:rPr>
-        <w:t>4.Customer</w:t>
-      </w:r>
-      <w:proofErr w:type="gramEnd"/>
-    </w:p>
-    <w:p>
-      <w:r>
-        <w:tab/>
-        <w:t>-Customer id</w:t>
-      </w:r>
-    </w:p>
-    <w:p>
-      <w:r>
-        <w:tab/>
-        <w:t>-full name</w:t>
-      </w:r>
-    </w:p>
-    <w:p>
-      <w:r>
-        <w:tab/>
-        <w:t>-email</w:t>
-      </w:r>
-    </w:p>
-    <w:p>
-      <w:r>
-        <w:tab/>
-        <w:t>-phone</w:t>
-      </w:r>
-    </w:p>
-    <w:p>
-      <w:r>
-        <w:tab/>
-        <w:t>-license</w:t>
-      </w:r>
-    </w:p>
-    <w:p>
-      <w:r>
-        <w:tab/>
-        <w:t>-</w:t>
-      </w:r>
-      <w:proofErr w:type="gramStart"/>
-      <w:r>
-        <w:t>dob</w:t>
-      </w:r>
-      <w:proofErr w:type="gramEnd"/>
-    </w:p>
-    <w:p>
-      <w:r>
-        <w:tab/>
-        <w:t>-address</w:t>
-      </w:r>
-    </w:p>
-    <w:p>
-      <w:r>
-        <w:tab/>
-        <w:t>-password</w:t>
-      </w:r>
-    </w:p>
-    <w:p>
-      <w:pPr>
-        <w:rPr>
-          <w:b/>
-        </w:rPr>
-      </w:pPr>
-      <w:proofErr w:type="gramStart"/>
-      <w:r>
-        <w:rPr>
-          <w:b/>
-        </w:rPr>
-        <w:t>5.Oder</w:t>
-      </w:r>
-      <w:proofErr w:type="gramEnd"/>
-      <w:r>
-        <w:rPr>
-          <w:b/>
-        </w:rPr>
-        <w:t xml:space="preserve"> History</w:t>
-      </w:r>
-    </w:p>
-    <w:p>
-      <w:r>
-        <w:tab/>
-        <w:t>-Oder id</w:t>
-      </w:r>
-    </w:p>
-    <w:p>
-      <w:r>
-        <w:tab/>
-        <w:t>-customer name</w:t>
-      </w:r>
-    </w:p>
-    <w:p>
-      <w:r>
         <w:tab/>
         <w:t>-car id</w:t>
       </w:r>
@@ -1062,78 +1161,6 @@
     </w:p>
     <w:p>
       <w:r>
-        <w:tab/>
-        <w:t>-total price</w:t>
-      </w:r>
-    </w:p>
-    <w:p>
-      <w:r>
-        <w:tab/>
-        <w:t>-payment status</w:t>
-      </w:r>
-    </w:p>
-    <w:p>
-      <w:r>
-        <w:tab/>
-        <w:t>-delivery address</w:t>
-      </w:r>
-    </w:p>
-    <w:p>
-      <w:r>
-        <w:tab/>
-        <w:t>-dealer name</w:t>
-      </w:r>
-    </w:p>
-    <w:p>
-      <w:pPr>
-        <w:rPr>
-          <w:b/>
-        </w:rPr>
-      </w:pPr>
-      <w:proofErr w:type="gramStart"/>
-      <w:r>
-        <w:rPr>
-          <w:b/>
-        </w:rPr>
-        <w:t>6.Booking</w:t>
-      </w:r>
-      <w:proofErr w:type="gramEnd"/>
-      <w:r>
-        <w:rPr>
-          <w:b/>
-        </w:rPr>
-        <w:t xml:space="preserve"> History</w:t>
-      </w:r>
-      <w:bookmarkStart w:id="0" w:name="_GoBack"/>
-      <w:bookmarkEnd w:id="0"/>
-    </w:p>
-    <w:p>
-      <w:r>
-        <w:tab/>
-        <w:t>-Booking id</w:t>
-      </w:r>
-    </w:p>
-    <w:p>
-      <w:r>
-        <w:tab/>
-        <w:t>-customer name</w:t>
-      </w:r>
-    </w:p>
-    <w:p>
-      <w:r>
-        <w:tab/>
-        <w:t>-car id</w:t>
-      </w:r>
-    </w:p>
-    <w:p>
-      <w:r>
-        <w:tab/>
-        <w:t>-car name</w:t>
-      </w:r>
-    </w:p>
-    <w:p>
-      <w:r>
-        <w:lastRenderedPageBreak/>
         <w:tab/>
         <w:t>-Total price</w:t>
       </w:r>
@@ -1864,7 +1891,7 @@
 </file>
 
 <file path=customXml/itemProps1.xml><?xml version="1.0" encoding="utf-8"?>
-<ds:datastoreItem xmlns:ds="http://schemas.openxmlformats.org/officeDocument/2006/customXml" ds:itemID="{985CA8AE-92D5-44B1-86CF-4DA3CAF51343}">
+<ds:datastoreItem xmlns:ds="http://schemas.openxmlformats.org/officeDocument/2006/customXml" ds:itemID="{A9698CA6-7F7C-43D4-9E88-6DF3DFCE7875}">
   <ds:schemaRefs>
     <ds:schemaRef ds:uri="http://schemas.openxmlformats.org/officeDocument/2006/bibliography"/>
   </ds:schemaRefs>

</xml_diff>